<commit_message>
Fixed document templates and their filling;
</commit_message>
<xml_diff>
--- a/LR4_Team_programming/document templates/calculating balances template.docx
+++ b/LR4_Team_programming/document templates/calculating balances template.docx
@@ -1,6 +1,6 @@
 
 <file path=word/document.xml><?xml version="1.0" encoding="utf-8"?>
-<w:document xmlns:wpc="http://schemas.microsoft.com/office/word/2010/wordprocessingCanvas" xmlns:cx="http://schemas.microsoft.com/office/drawing/2014/chartex" xmlns:cx1="http://schemas.microsoft.com/office/drawing/2015/9/8/chartex" xmlns:cx2="http://schemas.microsoft.com/office/drawing/2015/10/21/chartex" xmlns:cx3="http://schemas.microsoft.com/office/drawing/2016/5/9/chartex" xmlns:cx4="http://schemas.microsoft.com/office/drawing/2016/5/10/chartex" xmlns:cx5="http://schemas.microsoft.com/office/drawing/2016/5/11/chartex" xmlns:cx6="http://schemas.microsoft.com/office/drawing/2016/5/12/chartex" xmlns:cx7="http://schemas.microsoft.com/office/drawing/2016/5/13/chartex" xmlns:cx8="http://schemas.microsoft.com/office/drawing/2016/5/14/chartex" xmlns:mc="http://schemas.openxmlformats.org/markup-compatibility/2006" xmlns:aink="http://schemas.microsoft.com/office/drawing/2016/ink" xmlns:am3d="http://schemas.microsoft.com/office/drawing/2017/model3d" xmlns:o="urn:schemas-microsoft-com:office:office" xmlns:r="http://schemas.openxmlformats.org/officeDocument/2006/relationships" xmlns:m="http://schemas.openxmlformats.org/officeDocument/2006/math" xmlns:v="urn:schemas-microsoft-com:vml" xmlns:wp14="http://schemas.microsoft.com/office/word/2010/wordprocessingDrawing" xmlns:wp="http://schemas.openxmlformats.org/drawingml/2006/wordprocessingDrawing" xmlns:w10="urn:schemas-microsoft-com:office:word" xmlns:w="http://schemas.openxmlformats.org/wordprocessingml/2006/main" xmlns:w14="http://schemas.microsoft.com/office/word/2010/wordml" xmlns:w15="http://schemas.microsoft.com/office/word/2012/wordml" xmlns:w16cex="http://schemas.microsoft.com/office/word/2018/wordml/cex" xmlns:w16cid="http://schemas.microsoft.com/office/word/2016/wordml/cid" xmlns:w16="http://schemas.microsoft.com/office/word/2018/wordml" xmlns:w16se="http://schemas.microsoft.com/office/word/2015/wordml/symex" xmlns:wpg="http://schemas.microsoft.com/office/word/2010/wordprocessingGroup" xmlns:wpi="http://schemas.microsoft.com/office/word/2010/wordprocessingInk" xmlns:wne="http://schemas.microsoft.com/office/word/2006/wordml" xmlns:wps="http://schemas.microsoft.com/office/word/2010/wordprocessingShape" mc:Ignorable="w14 w15 w16se w16cid w16 w16cex wp14">
+<w:document xmlns:wpc="http://schemas.microsoft.com/office/word/2010/wordprocessingCanvas" xmlns:cx="http://schemas.microsoft.com/office/drawing/2014/chartex" xmlns:cx1="http://schemas.microsoft.com/office/drawing/2015/9/8/chartex" xmlns:cx2="http://schemas.microsoft.com/office/drawing/2015/10/21/chartex" xmlns:cx3="http://schemas.microsoft.com/office/drawing/2016/5/9/chartex" xmlns:cx4="http://schemas.microsoft.com/office/drawing/2016/5/10/chartex" xmlns:cx5="http://schemas.microsoft.com/office/drawing/2016/5/11/chartex" xmlns:cx6="http://schemas.microsoft.com/office/drawing/2016/5/12/chartex" xmlns:cx7="http://schemas.microsoft.com/office/drawing/2016/5/13/chartex" xmlns:cx8="http://schemas.microsoft.com/office/drawing/2016/5/14/chartex" xmlns:mc="http://schemas.openxmlformats.org/markup-compatibility/2006" xmlns:aink="http://schemas.microsoft.com/office/drawing/2016/ink" xmlns:am3d="http://schemas.microsoft.com/office/drawing/2017/model3d" xmlns:o="urn:schemas-microsoft-com:office:office" xmlns:r="http://schemas.openxmlformats.org/officeDocument/2006/relationships" xmlns:m="http://schemas.openxmlformats.org/officeDocument/2006/math" xmlns:v="urn:schemas-microsoft-com:vml" xmlns:wp14="http://schemas.microsoft.com/office/word/2010/wordprocessingDrawing" xmlns:wp="http://schemas.openxmlformats.org/drawingml/2006/wordprocessingDrawing" xmlns:w10="urn:schemas-microsoft-com:office:word" xmlns:w="http://schemas.openxmlformats.org/wordprocessingml/2006/main" xmlns:w14="http://schemas.microsoft.com/office/word/2010/wordml" xmlns:w15="http://schemas.microsoft.com/office/word/2012/wordml" xmlns:w16cex="http://schemas.microsoft.com/office/word/2018/wordml/cex" xmlns:w16cid="http://schemas.microsoft.com/office/word/2016/wordml/cid" xmlns:w16="http://schemas.microsoft.com/office/word/2018/wordml" xmlns:w16sdtdh="http://schemas.microsoft.com/office/word/2020/wordml/sdtdatahash" xmlns:w16se="http://schemas.microsoft.com/office/word/2015/wordml/symex" xmlns:wpg="http://schemas.microsoft.com/office/word/2010/wordprocessingGroup" xmlns:wpi="http://schemas.microsoft.com/office/word/2010/wordprocessingInk" xmlns:wne="http://schemas.microsoft.com/office/word/2006/wordml" xmlns:wps="http://schemas.microsoft.com/office/word/2010/wordprocessingShape" mc:Ignorable="w14 w15 w16se w16cid w16 w16cex w16sdtdh wp14">
   <w:body>
     <w:p>
       <w:pPr>
@@ -357,7 +357,7 @@
 </file>
 
 <file path=word/endnotes.xml><?xml version="1.0" encoding="utf-8"?>
-<w:endnotes xmlns:wpc="http://schemas.microsoft.com/office/word/2010/wordprocessingCanvas" xmlns:cx="http://schemas.microsoft.com/office/drawing/2014/chartex" xmlns:cx1="http://schemas.microsoft.com/office/drawing/2015/9/8/chartex" xmlns:cx2="http://schemas.microsoft.com/office/drawing/2015/10/21/chartex" xmlns:cx3="http://schemas.microsoft.com/office/drawing/2016/5/9/chartex" xmlns:cx4="http://schemas.microsoft.com/office/drawing/2016/5/10/chartex" xmlns:cx5="http://schemas.microsoft.com/office/drawing/2016/5/11/chartex" xmlns:cx6="http://schemas.microsoft.com/office/drawing/2016/5/12/chartex" xmlns:cx7="http://schemas.microsoft.com/office/drawing/2016/5/13/chartex" xmlns:cx8="http://schemas.microsoft.com/office/drawing/2016/5/14/chartex" xmlns:mc="http://schemas.openxmlformats.org/markup-compatibility/2006" xmlns:aink="http://schemas.microsoft.com/office/drawing/2016/ink" xmlns:am3d="http://schemas.microsoft.com/office/drawing/2017/model3d" xmlns:o="urn:schemas-microsoft-com:office:office" xmlns:r="http://schemas.openxmlformats.org/officeDocument/2006/relationships" xmlns:m="http://schemas.openxmlformats.org/officeDocument/2006/math" xmlns:v="urn:schemas-microsoft-com:vml" xmlns:wp14="http://schemas.microsoft.com/office/word/2010/wordprocessingDrawing" xmlns:wp="http://schemas.openxmlformats.org/drawingml/2006/wordprocessingDrawing" xmlns:w10="urn:schemas-microsoft-com:office:word" xmlns:w="http://schemas.openxmlformats.org/wordprocessingml/2006/main" xmlns:w14="http://schemas.microsoft.com/office/word/2010/wordml" xmlns:w15="http://schemas.microsoft.com/office/word/2012/wordml" xmlns:w16cex="http://schemas.microsoft.com/office/word/2018/wordml/cex" xmlns:w16cid="http://schemas.microsoft.com/office/word/2016/wordml/cid" xmlns:w16="http://schemas.microsoft.com/office/word/2018/wordml" xmlns:w16se="http://schemas.microsoft.com/office/word/2015/wordml/symex" xmlns:wpg="http://schemas.microsoft.com/office/word/2010/wordprocessingGroup" xmlns:wpi="http://schemas.microsoft.com/office/word/2010/wordprocessingInk" xmlns:wne="http://schemas.microsoft.com/office/word/2006/wordml" xmlns:wps="http://schemas.microsoft.com/office/word/2010/wordprocessingShape" mc:Ignorable="w14 w15 w16se w16cid w16 w16cex wp14">
+<w:endnotes xmlns:wpc="http://schemas.microsoft.com/office/word/2010/wordprocessingCanvas" xmlns:cx="http://schemas.microsoft.com/office/drawing/2014/chartex" xmlns:cx1="http://schemas.microsoft.com/office/drawing/2015/9/8/chartex" xmlns:cx2="http://schemas.microsoft.com/office/drawing/2015/10/21/chartex" xmlns:cx3="http://schemas.microsoft.com/office/drawing/2016/5/9/chartex" xmlns:cx4="http://schemas.microsoft.com/office/drawing/2016/5/10/chartex" xmlns:cx5="http://schemas.microsoft.com/office/drawing/2016/5/11/chartex" xmlns:cx6="http://schemas.microsoft.com/office/drawing/2016/5/12/chartex" xmlns:cx7="http://schemas.microsoft.com/office/drawing/2016/5/13/chartex" xmlns:cx8="http://schemas.microsoft.com/office/drawing/2016/5/14/chartex" xmlns:mc="http://schemas.openxmlformats.org/markup-compatibility/2006" xmlns:aink="http://schemas.microsoft.com/office/drawing/2016/ink" xmlns:am3d="http://schemas.microsoft.com/office/drawing/2017/model3d" xmlns:o="urn:schemas-microsoft-com:office:office" xmlns:r="http://schemas.openxmlformats.org/officeDocument/2006/relationships" xmlns:m="http://schemas.openxmlformats.org/officeDocument/2006/math" xmlns:v="urn:schemas-microsoft-com:vml" xmlns:wp14="http://schemas.microsoft.com/office/word/2010/wordprocessingDrawing" xmlns:wp="http://schemas.openxmlformats.org/drawingml/2006/wordprocessingDrawing" xmlns:w10="urn:schemas-microsoft-com:office:word" xmlns:w="http://schemas.openxmlformats.org/wordprocessingml/2006/main" xmlns:w14="http://schemas.microsoft.com/office/word/2010/wordml" xmlns:w15="http://schemas.microsoft.com/office/word/2012/wordml" xmlns:w16cex="http://schemas.microsoft.com/office/word/2018/wordml/cex" xmlns:w16cid="http://schemas.microsoft.com/office/word/2016/wordml/cid" xmlns:w16="http://schemas.microsoft.com/office/word/2018/wordml" xmlns:w16sdtdh="http://schemas.microsoft.com/office/word/2020/wordml/sdtdatahash" xmlns:w16se="http://schemas.microsoft.com/office/word/2015/wordml/symex" xmlns:wpg="http://schemas.microsoft.com/office/word/2010/wordprocessingGroup" xmlns:wpi="http://schemas.microsoft.com/office/word/2010/wordprocessingInk" xmlns:wne="http://schemas.microsoft.com/office/word/2006/wordml" xmlns:wps="http://schemas.microsoft.com/office/word/2010/wordprocessingShape" mc:Ignorable="w14 w15 w16se w16cid w16 w16cex w16sdtdh wp14">
   <w:endnote w:type="separator" w:id="-1">
     <w:p>
       <w:pPr>
@@ -382,7 +382,7 @@
 </file>
 
 <file path=word/footnotes.xml><?xml version="1.0" encoding="utf-8"?>
-<w:footnotes xmlns:wpc="http://schemas.microsoft.com/office/word/2010/wordprocessingCanvas" xmlns:cx="http://schemas.microsoft.com/office/drawing/2014/chartex" xmlns:cx1="http://schemas.microsoft.com/office/drawing/2015/9/8/chartex" xmlns:cx2="http://schemas.microsoft.com/office/drawing/2015/10/21/chartex" xmlns:cx3="http://schemas.microsoft.com/office/drawing/2016/5/9/chartex" xmlns:cx4="http://schemas.microsoft.com/office/drawing/2016/5/10/chartex" xmlns:cx5="http://schemas.microsoft.com/office/drawing/2016/5/11/chartex" xmlns:cx6="http://schemas.microsoft.com/office/drawing/2016/5/12/chartex" xmlns:cx7="http://schemas.microsoft.com/office/drawing/2016/5/13/chartex" xmlns:cx8="http://schemas.microsoft.com/office/drawing/2016/5/14/chartex" xmlns:mc="http://schemas.openxmlformats.org/markup-compatibility/2006" xmlns:aink="http://schemas.microsoft.com/office/drawing/2016/ink" xmlns:am3d="http://schemas.microsoft.com/office/drawing/2017/model3d" xmlns:o="urn:schemas-microsoft-com:office:office" xmlns:r="http://schemas.openxmlformats.org/officeDocument/2006/relationships" xmlns:m="http://schemas.openxmlformats.org/officeDocument/2006/math" xmlns:v="urn:schemas-microsoft-com:vml" xmlns:wp14="http://schemas.microsoft.com/office/word/2010/wordprocessingDrawing" xmlns:wp="http://schemas.openxmlformats.org/drawingml/2006/wordprocessingDrawing" xmlns:w10="urn:schemas-microsoft-com:office:word" xmlns:w="http://schemas.openxmlformats.org/wordprocessingml/2006/main" xmlns:w14="http://schemas.microsoft.com/office/word/2010/wordml" xmlns:w15="http://schemas.microsoft.com/office/word/2012/wordml" xmlns:w16cex="http://schemas.microsoft.com/office/word/2018/wordml/cex" xmlns:w16cid="http://schemas.microsoft.com/office/word/2016/wordml/cid" xmlns:w16="http://schemas.microsoft.com/office/word/2018/wordml" xmlns:w16se="http://schemas.microsoft.com/office/word/2015/wordml/symex" xmlns:wpg="http://schemas.microsoft.com/office/word/2010/wordprocessingGroup" xmlns:wpi="http://schemas.microsoft.com/office/word/2010/wordprocessingInk" xmlns:wne="http://schemas.microsoft.com/office/word/2006/wordml" xmlns:wps="http://schemas.microsoft.com/office/word/2010/wordprocessingShape" mc:Ignorable="w14 w15 w16se w16cid w16 w16cex wp14">
+<w:footnotes xmlns:wpc="http://schemas.microsoft.com/office/word/2010/wordprocessingCanvas" xmlns:cx="http://schemas.microsoft.com/office/drawing/2014/chartex" xmlns:cx1="http://schemas.microsoft.com/office/drawing/2015/9/8/chartex" xmlns:cx2="http://schemas.microsoft.com/office/drawing/2015/10/21/chartex" xmlns:cx3="http://schemas.microsoft.com/office/drawing/2016/5/9/chartex" xmlns:cx4="http://schemas.microsoft.com/office/drawing/2016/5/10/chartex" xmlns:cx5="http://schemas.microsoft.com/office/drawing/2016/5/11/chartex" xmlns:cx6="http://schemas.microsoft.com/office/drawing/2016/5/12/chartex" xmlns:cx7="http://schemas.microsoft.com/office/drawing/2016/5/13/chartex" xmlns:cx8="http://schemas.microsoft.com/office/drawing/2016/5/14/chartex" xmlns:mc="http://schemas.openxmlformats.org/markup-compatibility/2006" xmlns:aink="http://schemas.microsoft.com/office/drawing/2016/ink" xmlns:am3d="http://schemas.microsoft.com/office/drawing/2017/model3d" xmlns:o="urn:schemas-microsoft-com:office:office" xmlns:r="http://schemas.openxmlformats.org/officeDocument/2006/relationships" xmlns:m="http://schemas.openxmlformats.org/officeDocument/2006/math" xmlns:v="urn:schemas-microsoft-com:vml" xmlns:wp14="http://schemas.microsoft.com/office/word/2010/wordprocessingDrawing" xmlns:wp="http://schemas.openxmlformats.org/drawingml/2006/wordprocessingDrawing" xmlns:w10="urn:schemas-microsoft-com:office:word" xmlns:w="http://schemas.openxmlformats.org/wordprocessingml/2006/main" xmlns:w14="http://schemas.microsoft.com/office/word/2010/wordml" xmlns:w15="http://schemas.microsoft.com/office/word/2012/wordml" xmlns:w16cex="http://schemas.microsoft.com/office/word/2018/wordml/cex" xmlns:w16cid="http://schemas.microsoft.com/office/word/2016/wordml/cid" xmlns:w16="http://schemas.microsoft.com/office/word/2018/wordml" xmlns:w16sdtdh="http://schemas.microsoft.com/office/word/2020/wordml/sdtdatahash" xmlns:w16se="http://schemas.microsoft.com/office/word/2015/wordml/symex" xmlns:wpg="http://schemas.microsoft.com/office/word/2010/wordprocessingGroup" xmlns:wpi="http://schemas.microsoft.com/office/word/2010/wordprocessingInk" xmlns:wne="http://schemas.microsoft.com/office/word/2006/wordml" xmlns:wps="http://schemas.microsoft.com/office/word/2010/wordprocessingShape" mc:Ignorable="w14 w15 w16se w16cid w16 w16cex w16sdtdh wp14">
   <w:footnote w:type="separator" w:id="-1">
     <w:p>
       <w:pPr>
@@ -407,57 +407,17 @@
 </file>
 
 <file path=word/header1.xml><?xml version="1.0" encoding="utf-8"?>
-<w:hdr xmlns:wpc="http://schemas.microsoft.com/office/word/2010/wordprocessingCanvas" xmlns:cx="http://schemas.microsoft.com/office/drawing/2014/chartex" xmlns:cx1="http://schemas.microsoft.com/office/drawing/2015/9/8/chartex" xmlns:cx2="http://schemas.microsoft.com/office/drawing/2015/10/21/chartex" xmlns:cx3="http://schemas.microsoft.com/office/drawing/2016/5/9/chartex" xmlns:cx4="http://schemas.microsoft.com/office/drawing/2016/5/10/chartex" xmlns:cx5="http://schemas.microsoft.com/office/drawing/2016/5/11/chartex" xmlns:cx6="http://schemas.microsoft.com/office/drawing/2016/5/12/chartex" xmlns:cx7="http://schemas.microsoft.com/office/drawing/2016/5/13/chartex" xmlns:cx8="http://schemas.microsoft.com/office/drawing/2016/5/14/chartex" xmlns:mc="http://schemas.openxmlformats.org/markup-compatibility/2006" xmlns:aink="http://schemas.microsoft.com/office/drawing/2016/ink" xmlns:am3d="http://schemas.microsoft.com/office/drawing/2017/model3d" xmlns:o="urn:schemas-microsoft-com:office:office" xmlns:r="http://schemas.openxmlformats.org/officeDocument/2006/relationships" xmlns:m="http://schemas.openxmlformats.org/officeDocument/2006/math" xmlns:v="urn:schemas-microsoft-com:vml" xmlns:wp14="http://schemas.microsoft.com/office/word/2010/wordprocessingDrawing" xmlns:wp="http://schemas.openxmlformats.org/drawingml/2006/wordprocessingDrawing" xmlns:w10="urn:schemas-microsoft-com:office:word" xmlns:w="http://schemas.openxmlformats.org/wordprocessingml/2006/main" xmlns:w14="http://schemas.microsoft.com/office/word/2010/wordml" xmlns:w15="http://schemas.microsoft.com/office/word/2012/wordml" xmlns:w16cex="http://schemas.microsoft.com/office/word/2018/wordml/cex" xmlns:w16cid="http://schemas.microsoft.com/office/word/2016/wordml/cid" xmlns:w16="http://schemas.microsoft.com/office/word/2018/wordml" xmlns:w16se="http://schemas.microsoft.com/office/word/2015/wordml/symex" xmlns:wpg="http://schemas.microsoft.com/office/word/2010/wordprocessingGroup" xmlns:wpi="http://schemas.microsoft.com/office/word/2010/wordprocessingInk" xmlns:wne="http://schemas.microsoft.com/office/word/2006/wordml" xmlns:wps="http://schemas.microsoft.com/office/word/2010/wordprocessingShape" mc:Ignorable="w14 w15 w16se w16cid w16 w16cex wp14">
+<w:hdr xmlns:wpc="http://schemas.microsoft.com/office/word/2010/wordprocessingCanvas" xmlns:cx="http://schemas.microsoft.com/office/drawing/2014/chartex" xmlns:cx1="http://schemas.microsoft.com/office/drawing/2015/9/8/chartex" xmlns:cx2="http://schemas.microsoft.com/office/drawing/2015/10/21/chartex" xmlns:cx3="http://schemas.microsoft.com/office/drawing/2016/5/9/chartex" xmlns:cx4="http://schemas.microsoft.com/office/drawing/2016/5/10/chartex" xmlns:cx5="http://schemas.microsoft.com/office/drawing/2016/5/11/chartex" xmlns:cx6="http://schemas.microsoft.com/office/drawing/2016/5/12/chartex" xmlns:cx7="http://schemas.microsoft.com/office/drawing/2016/5/13/chartex" xmlns:cx8="http://schemas.microsoft.com/office/drawing/2016/5/14/chartex" xmlns:mc="http://schemas.openxmlformats.org/markup-compatibility/2006" xmlns:aink="http://schemas.microsoft.com/office/drawing/2016/ink" xmlns:am3d="http://schemas.microsoft.com/office/drawing/2017/model3d" xmlns:o="urn:schemas-microsoft-com:office:office" xmlns:r="http://schemas.openxmlformats.org/officeDocument/2006/relationships" xmlns:m="http://schemas.openxmlformats.org/officeDocument/2006/math" xmlns:v="urn:schemas-microsoft-com:vml" xmlns:wp14="http://schemas.microsoft.com/office/word/2010/wordprocessingDrawing" xmlns:wp="http://schemas.openxmlformats.org/drawingml/2006/wordprocessingDrawing" xmlns:w10="urn:schemas-microsoft-com:office:word" xmlns:w="http://schemas.openxmlformats.org/wordprocessingml/2006/main" xmlns:w14="http://schemas.microsoft.com/office/word/2010/wordml" xmlns:w15="http://schemas.microsoft.com/office/word/2012/wordml" xmlns:w16cex="http://schemas.microsoft.com/office/word/2018/wordml/cex" xmlns:w16cid="http://schemas.microsoft.com/office/word/2016/wordml/cid" xmlns:w16="http://schemas.microsoft.com/office/word/2018/wordml" xmlns:w16sdtdh="http://schemas.microsoft.com/office/word/2020/wordml/sdtdatahash" xmlns:w16se="http://schemas.microsoft.com/office/word/2015/wordml/symex" xmlns:wpg="http://schemas.microsoft.com/office/word/2010/wordprocessingGroup" xmlns:wpi="http://schemas.microsoft.com/office/word/2010/wordprocessingInk" xmlns:wne="http://schemas.microsoft.com/office/word/2006/wordml" xmlns:wps="http://schemas.microsoft.com/office/word/2010/wordprocessingShape" mc:Ignorable="w14 w15 w16se w16cid w16 w16cex w16sdtdh wp14">
   <w:p>
     <w:pPr>
       <w:jc w:val="center"/>
     </w:pPr>
-    <w:r>
-      <w:rPr>
-        <w:noProof/>
-      </w:rPr>
-      <w:drawing>
-        <wp:inline distT="0" distB="0" distL="0" distR="0" wp14:anchorId="79EC3DE9" wp14:editId="0EE227FA">
-          <wp:extent cx="3454400" cy="604520"/>
-          <wp:effectExtent l="0" t="0" r="0" b="5080"/>
-          <wp:docPr id="1" name="Рисунок 1"/>
-          <wp:cNvGraphicFramePr>
-            <a:graphicFrameLocks xmlns:a="http://schemas.openxmlformats.org/drawingml/2006/main" noChangeAspect="1"/>
-          </wp:cNvGraphicFramePr>
-          <a:graphic xmlns:a="http://schemas.openxmlformats.org/drawingml/2006/main">
-            <a:graphicData uri="http://schemas.openxmlformats.org/drawingml/2006/picture">
-              <pic:pic xmlns:pic="http://schemas.openxmlformats.org/drawingml/2006/picture">
-                <pic:nvPicPr>
-                  <pic:cNvPr id="1" name=""/>
-                  <pic:cNvPicPr/>
-                </pic:nvPicPr>
-                <pic:blipFill>
-                  <a:blip r:embed="rId1"/>
-                  <a:stretch>
-                    <a:fillRect/>
-                  </a:stretch>
-                </pic:blipFill>
-                <pic:spPr>
-                  <a:xfrm>
-                    <a:off x="0" y="0"/>
-                    <a:ext cx="3641240" cy="637217"/>
-                  </a:xfrm>
-                  <a:prstGeom prst="rect">
-                    <a:avLst/>
-                  </a:prstGeom>
-                </pic:spPr>
-              </pic:pic>
-            </a:graphicData>
-          </a:graphic>
-        </wp:inline>
-      </w:drawing>
-    </w:r>
   </w:p>
 </w:hdr>
 </file>
 
 <file path=word/styles.xml><?xml version="1.0" encoding="utf-8"?>
-<w:styles xmlns:mc="http://schemas.openxmlformats.org/markup-compatibility/2006" xmlns:r="http://schemas.openxmlformats.org/officeDocument/2006/relationships" xmlns:w="http://schemas.openxmlformats.org/wordprocessingml/2006/main" xmlns:w14="http://schemas.microsoft.com/office/word/2010/wordml" xmlns:w15="http://schemas.microsoft.com/office/word/2012/wordml" xmlns:w16cex="http://schemas.microsoft.com/office/word/2018/wordml/cex" xmlns:w16cid="http://schemas.microsoft.com/office/word/2016/wordml/cid" xmlns:w16="http://schemas.microsoft.com/office/word/2018/wordml" xmlns:w16se="http://schemas.microsoft.com/office/word/2015/wordml/symex" mc:Ignorable="w14 w15 w16se w16cid w16 w16cex">
+<w:styles xmlns:mc="http://schemas.openxmlformats.org/markup-compatibility/2006" xmlns:r="http://schemas.openxmlformats.org/officeDocument/2006/relationships" xmlns:w="http://schemas.openxmlformats.org/wordprocessingml/2006/main" xmlns:w14="http://schemas.microsoft.com/office/word/2010/wordml" xmlns:w15="http://schemas.microsoft.com/office/word/2012/wordml" xmlns:w16cex="http://schemas.microsoft.com/office/word/2018/wordml/cex" xmlns:w16cid="http://schemas.microsoft.com/office/word/2016/wordml/cid" xmlns:w16="http://schemas.microsoft.com/office/word/2018/wordml" xmlns:w16sdtdh="http://schemas.microsoft.com/office/word/2020/wordml/sdtdatahash" xmlns:w16se="http://schemas.microsoft.com/office/word/2015/wordml/symex" mc:Ignorable="w14 w15 w16se w16cid w16 w16cex w16sdtdh">
   <w:docDefaults>
     <w:rPrDefault>
       <w:rPr>

</xml_diff>